<commit_message>
git commit ww.docx -m 已修改 git commit ww.docx -m
</commit_message>
<xml_diff>
--- a/ww.docx
+++ b/ww.docx
@@ -50,12 +50,58 @@
     <w:p>
       <w:pPr>
         <w:rPr>
+          <w:rFonts w:hint="eastAsia"/>
+          <w:lang w:val="en-US" w:eastAsia="zh-CN"/>
+        </w:rPr>
+      </w:pPr>
+      <w:r>
+        <w:rPr>
+          <w:rFonts w:hint="eastAsia"/>
+          <w:lang w:val="en-US" w:eastAsia="zh-CN"/>
+        </w:rPr>
+        <w:t>llll</w:t>
+      </w:r>
+    </w:p>
+    <w:p>
+      <w:pPr>
+        <w:rPr>
+          <w:rFonts w:hint="eastAsia"/>
+          <w:lang w:val="en-US" w:eastAsia="zh-CN"/>
+        </w:rPr>
+      </w:pPr>
+    </w:p>
+    <w:p>
+      <w:pPr>
+        <w:rPr>
+          <w:rFonts w:hint="eastAsia"/>
+          <w:lang w:val="en-US" w:eastAsia="zh-CN"/>
+        </w:rPr>
+      </w:pPr>
+      <w:r>
+        <w:rPr>
+          <w:rFonts w:hint="eastAsia"/>
+          <w:lang w:val="en-US" w:eastAsia="zh-CN"/>
+        </w:rPr>
+        <w:t>lll</w:t>
+      </w:r>
+    </w:p>
+    <w:p>
+      <w:pPr>
+        <w:rPr>
           <w:rFonts w:hint="default"/>
           <w:lang w:val="en-US" w:eastAsia="zh-CN"/>
         </w:rPr>
       </w:pPr>
       <w:bookmarkStart w:id="0" w:name="_GoBack"/>
       <w:bookmarkEnd w:id="0"/>
+    </w:p>
+    <w:p>
+      <w:pPr>
+        <w:rPr>
+          <w:rFonts w:hint="default"/>
+          <w:lang w:val="en-US" w:eastAsia="zh-CN"/>
+        </w:rPr>
+      </w:pPr>
     </w:p>
     <w:sectPr>
       <w:pgSz w:w="11906" w:h="16838"/>

</xml_diff>